<commit_message>
Updated code/Added powerpoint and video recording
</commit_message>
<xml_diff>
--- a/Clinical Natural Language Technology for Health Care.docx
+++ b/Clinical Natural Language Technology for Health Care.docx
@@ -243,7 +243,19 @@
           <w:rFonts w:ascii="Times New Roman" w:hAnsi="Times New Roman" w:cs="Times New Roman"/>
         </w:rPr>
         <w:lastRenderedPageBreak/>
-        <w:t>process patient information. Moreover, biases in AI models pose a potential threat</w:t>
+        <w:t xml:space="preserve">process patient information. </w:t>
+      </w:r>
+      <w:r>
+        <w:rPr>
+          <w:rFonts w:ascii="Times New Roman" w:hAnsi="Times New Roman" w:cs="Times New Roman"/>
+        </w:rPr>
+        <w:t>B</w:t>
+      </w:r>
+      <w:r>
+        <w:rPr>
+          <w:rFonts w:ascii="Times New Roman" w:hAnsi="Times New Roman" w:cs="Times New Roman"/>
+        </w:rPr>
+        <w:t>iases in AI models pose a potential threat</w:t>
       </w:r>
       <w:r>
         <w:rPr>
@@ -267,7 +279,19 @@
         <w:rPr>
           <w:rFonts w:ascii="Times New Roman" w:hAnsi="Times New Roman" w:cs="Times New Roman"/>
         </w:rPr>
-        <w:t xml:space="preserve"> inequalities in healthcare. Finally, the reliance on AI for critical healthcare decisions introduces the risk of errors</w:t>
+        <w:t xml:space="preserve"> inequalities in healthcare. </w:t>
+      </w:r>
+      <w:r>
+        <w:rPr>
+          <w:rFonts w:ascii="Times New Roman" w:hAnsi="Times New Roman" w:cs="Times New Roman"/>
+        </w:rPr>
+        <w:t>T</w:t>
+      </w:r>
+      <w:r>
+        <w:rPr>
+          <w:rFonts w:ascii="Times New Roman" w:hAnsi="Times New Roman" w:cs="Times New Roman"/>
+        </w:rPr>
+        <w:t>he reliance on AI for critical healthcare decisions introduces the risk of errors</w:t>
       </w:r>
       <w:r>
         <w:rPr>

</xml_diff>